<commit_message>
added date of birth to users
</commit_message>
<xml_diff>
--- a/SQL Table Creation Commands.docx
+++ b/SQL Table Creation Commands.docx
@@ -66,8 +66,6 @@
         </w:rPr>
         <w:t xml:space="preserve">BookUsers </w:t>
       </w:r>
-      <w:bookmarkStart w:id="0" w:name="_GoBack"/>
-      <w:bookmarkEnd w:id="0"/>
       <w:r>
         <w:rPr>
           <w:i/>
@@ -80,6 +78,20 @@
         </w:rPr>
         <w:t>, employeeID varchar(7), securityLevel varchar(10)</w:t>
       </w:r>
+      <w:r>
+        <w:rPr>
+          <w:i/>
+        </w:rPr>
+        <w:t>, dateOfBirth varchar</w:t>
+      </w:r>
+      <w:r>
+        <w:rPr>
+          <w:i/>
+        </w:rPr>
+        <w:t>(10)</w:t>
+      </w:r>
+      <w:bookmarkStart w:id="0" w:name="_GoBack"/>
+      <w:bookmarkEnd w:id="0"/>
       <w:r>
         <w:rPr>
           <w:i/>

</xml_diff>